<commit_message>
added the modeling part in the word file
</commit_message>
<xml_diff>
--- a/final_report/final_report.docx
+++ b/final_report/final_report.docx
@@ -4439,7 +4439,131 @@
           <w:rFonts w:asciiTheme="majorBidi" w:hAnsiTheme="majorBidi" w:cstheme="majorBidi"/>
           <w:rtl/>
         </w:rPr>
-        <w:t xml:space="preserve"> והחקלאות המדייקת. מטרת שלב זה היא להפוך את הנתונים הגולמיים, במקרה שלנו נתונים ספקטרליים ומדידות מעבדה של ריכוזי נוטריינטים, לפורמט המתאים לאימון והערכת מודל </w:t>
+        <w:t xml:space="preserve"> והחקלאות המדייקת. מטרת שלב זה היא להפוך את הנתונים הגולמיים, במקרה שלנו נתונים ספקטרליים ומדידות מעבדה של ריכוזי נוטריינטים, לפורמט המתאים לאימון והערכת מודל כימומטרי יעיל ומדויק. תהליך הכנת הנתונים במחקר זה יכלול מספר שלבים מרכזיים</w:t>
+      </w:r>
+      <w:r>
+        <w:rPr>
+          <w:rFonts w:asciiTheme="majorBidi" w:hAnsiTheme="majorBidi" w:cstheme="majorBidi"/>
+        </w:rPr>
+        <w:t>:</w:t>
+      </w:r>
+    </w:p>
+    <w:p>
+      <w:pPr>
+        <w:bidi/>
+        <w:spacing w:line="276" w:lineRule="auto"/>
+        <w:rPr>
+          <w:rFonts w:asciiTheme="majorBidi" w:hAnsiTheme="majorBidi" w:cstheme="majorBidi"/>
+          <w:rtl/>
+        </w:rPr>
+      </w:pPr>
+      <w:r>
+        <w:rPr>
+          <w:rFonts w:asciiTheme="majorBidi" w:hAnsiTheme="majorBidi" w:cstheme="majorBidi"/>
+          <w:rtl/>
+        </w:rPr>
+        <w:t>1</w:t>
+      </w:r>
+      <w:r>
+        <w:rPr>
+          <w:rFonts w:asciiTheme="majorBidi" w:hAnsiTheme="majorBidi" w:cstheme="majorBidi"/>
+        </w:rPr>
+        <w:t xml:space="preserve">. </w:t>
+      </w:r>
+      <w:r>
+        <w:rPr>
+          <w:rFonts w:asciiTheme="majorBidi" w:hAnsiTheme="majorBidi" w:cstheme="majorBidi"/>
+          <w:rtl/>
+        </w:rPr>
+        <w:t>ניקוי נתונים</w:t>
+      </w:r>
+      <w:r>
+        <w:rPr>
+          <w:rFonts w:asciiTheme="majorBidi" w:hAnsiTheme="majorBidi" w:cstheme="majorBidi"/>
+        </w:rPr>
+        <w:t xml:space="preserve"> (Data Cleaning):</w:t>
+      </w:r>
+    </w:p>
+    <w:p>
+      <w:pPr>
+        <w:bidi/>
+        <w:spacing w:line="276" w:lineRule="auto"/>
+        <w:rPr>
+          <w:rFonts w:asciiTheme="majorBidi" w:hAnsiTheme="majorBidi" w:cstheme="majorBidi"/>
+          <w:rtl/>
+        </w:rPr>
+      </w:pPr>
+      <w:r>
+        <w:rPr>
+          <w:rFonts w:asciiTheme="majorBidi" w:hAnsiTheme="majorBidi" w:cstheme="majorBidi"/>
+          <w:rtl/>
+        </w:rPr>
+        <w:t>טיפול בערכים חסרים</w:t>
+      </w:r>
+      <w:r>
+        <w:rPr>
+          <w:rFonts w:asciiTheme="majorBidi" w:hAnsiTheme="majorBidi" w:cstheme="majorBidi"/>
+        </w:rPr>
+        <w:t xml:space="preserve"> (Missing Values): </w:t>
+      </w:r>
+      <w:r>
+        <w:rPr>
+          <w:rFonts w:asciiTheme="majorBidi" w:hAnsiTheme="majorBidi" w:cstheme="majorBidi"/>
+          <w:rtl/>
+        </w:rPr>
+        <w:t>במאגרי נתונים גדולים נפוץ למצוא ערכים חסרים, בין אם בגלל שגיאות מדידה, בעיות בהעברת המידע, או גורמים אחרים. במקרה של ערכים חסרים, נוכל לבחור מתוך מגוון שיטות טיפול, בהתאם לכמות הערכים החסרים ולסוג הנתונים. אפשרויות נפוצות הן: השמטת רשומות</w:t>
+      </w:r>
+      <w:r>
+        <w:rPr>
+          <w:rFonts w:asciiTheme="majorBidi" w:hAnsiTheme="majorBidi" w:cstheme="majorBidi"/>
+        </w:rPr>
+        <w:t xml:space="preserve"> (Rows) </w:t>
+      </w:r>
+      <w:r>
+        <w:rPr>
+          <w:rFonts w:asciiTheme="majorBidi" w:hAnsiTheme="majorBidi" w:cstheme="majorBidi"/>
+          <w:rtl/>
+        </w:rPr>
+        <w:t>או עמודות</w:t>
+      </w:r>
+      <w:r>
+        <w:rPr>
+          <w:rFonts w:asciiTheme="majorBidi" w:hAnsiTheme="majorBidi" w:cstheme="majorBidi"/>
+        </w:rPr>
+        <w:t xml:space="preserve"> (Columns) </w:t>
+      </w:r>
+      <w:r>
+        <w:rPr>
+          <w:rFonts w:asciiTheme="majorBidi" w:hAnsiTheme="majorBidi" w:cstheme="majorBidi"/>
+          <w:rtl/>
+        </w:rPr>
+        <w:t>עם ערכים חסרים, מילוי הערכים החסרים בממוצע</w:t>
+      </w:r>
+      <w:r>
+        <w:rPr>
+          <w:rFonts w:asciiTheme="majorBidi" w:hAnsiTheme="majorBidi" w:cstheme="majorBidi"/>
+        </w:rPr>
+        <w:t xml:space="preserve"> (Mean) </w:t>
+      </w:r>
+      <w:r>
+        <w:rPr>
+          <w:rFonts w:asciiTheme="majorBidi" w:hAnsiTheme="majorBidi" w:cstheme="majorBidi"/>
+          <w:rtl/>
+        </w:rPr>
+        <w:t>או בחציון</w:t>
+      </w:r>
+      <w:r>
+        <w:rPr>
+          <w:rFonts w:asciiTheme="majorBidi" w:hAnsiTheme="majorBidi" w:cstheme="majorBidi"/>
+        </w:rPr>
+        <w:t xml:space="preserve"> (Median) </w:t>
+      </w:r>
+      <w:r>
+        <w:rPr>
+          <w:rFonts w:asciiTheme="majorBidi" w:hAnsiTheme="majorBidi" w:cstheme="majorBidi"/>
+          <w:rtl/>
+        </w:rPr>
+        <w:t xml:space="preserve">של העמודה, או שימוש בשיטות </w:t>
       </w:r>
       <w:proofErr w:type="spellStart"/>
       <w:r>
@@ -4447,21 +4571,27 @@
           <w:rFonts w:asciiTheme="majorBidi" w:hAnsiTheme="majorBidi" w:cstheme="majorBidi"/>
           <w:rtl/>
         </w:rPr>
-        <w:t>כימומטרי</w:t>
+        <w:t>אימפוטציה</w:t>
       </w:r>
       <w:proofErr w:type="spellEnd"/>
       <w:r>
         <w:rPr>
           <w:rFonts w:asciiTheme="majorBidi" w:hAnsiTheme="majorBidi" w:cstheme="majorBidi"/>
-          <w:rtl/>
-        </w:rPr>
-        <w:t xml:space="preserve"> יעיל ומדויק. תהליך הכנת הנתונים במחקר זה יכלול מספר שלבים מרכזיים</w:t>
-      </w:r>
-      <w:r>
-        <w:rPr>
-          <w:rFonts w:asciiTheme="majorBidi" w:hAnsiTheme="majorBidi" w:cstheme="majorBidi"/>
-        </w:rPr>
-        <w:t>:</w:t>
+        </w:rPr>
+        <w:t xml:space="preserve"> (Imputation) </w:t>
+      </w:r>
+      <w:r>
+        <w:rPr>
+          <w:rFonts w:asciiTheme="majorBidi" w:hAnsiTheme="majorBidi" w:cstheme="majorBidi"/>
+          <w:rtl/>
+        </w:rPr>
+        <w:t>המתוחכמות יותר, המבוססות על למידת מכונה כדי לחזות את הערכים החסרים בהתבסס על הקשרים עם משתנים אחרים</w:t>
+      </w:r>
+      <w:r>
+        <w:rPr>
+          <w:rFonts w:asciiTheme="majorBidi" w:hAnsiTheme="majorBidi" w:cstheme="majorBidi"/>
+        </w:rPr>
+        <w:t>.</w:t>
       </w:r>
     </w:p>
     <w:p>
@@ -4478,7 +4608,56 @@
           <w:rFonts w:asciiTheme="majorBidi" w:hAnsiTheme="majorBidi" w:cstheme="majorBidi"/>
           <w:rtl/>
         </w:rPr>
-        <w:t>1</w:t>
+        <w:t>טיפול בערכים חריגים</w:t>
+      </w:r>
+      <w:r>
+        <w:rPr>
+          <w:rFonts w:asciiTheme="majorBidi" w:hAnsiTheme="majorBidi" w:cstheme="majorBidi"/>
+        </w:rPr>
+        <w:t xml:space="preserve"> (Outliers): </w:t>
+      </w:r>
+      <w:r>
+        <w:rPr>
+          <w:rFonts w:asciiTheme="majorBidi" w:hAnsiTheme="majorBidi" w:cstheme="majorBidi"/>
+          <w:rtl/>
+        </w:rPr>
+        <w:t>ערכים חריגים הם ערכים החורגים באופן משמעותי משאר הערכים במאגר הנתונים. ערכים אלו עלולים להיות תוצאה של שגיאות מדידה או גורמים אחרים, והם עלולים להטות את המודל ולפגוע בדיוקו. קיימות שיטות שונות לזיהוי וטיפול בערכים חריגים, כגון: שימוש בכלל האצבע הסטטיסטי (למשל, ערכים הנמצאים מעל או מתחת לשלוש סטיות תקן מהממוצע), ניתוח גרפי (למשל, באמצעות דיאגרמת קופסה</w:t>
+      </w:r>
+      <w:r>
+        <w:rPr>
+          <w:rFonts w:asciiTheme="majorBidi" w:hAnsiTheme="majorBidi" w:cstheme="majorBidi"/>
+        </w:rPr>
+        <w:t xml:space="preserve"> - Boxplot), </w:t>
+      </w:r>
+      <w:r>
+        <w:rPr>
+          <w:rFonts w:asciiTheme="majorBidi" w:hAnsiTheme="majorBidi" w:cstheme="majorBidi"/>
+          <w:rtl/>
+        </w:rPr>
+        <w:t>או שימוש באלגוריתמים לזיהוי אנומליות</w:t>
+      </w:r>
+      <w:r>
+        <w:rPr>
+          <w:rFonts w:asciiTheme="majorBidi" w:hAnsiTheme="majorBidi" w:cstheme="majorBidi"/>
+        </w:rPr>
+        <w:t xml:space="preserve"> (Anomaly Detection).</w:t>
+      </w:r>
+    </w:p>
+    <w:p>
+      <w:pPr>
+        <w:bidi/>
+        <w:spacing w:line="276" w:lineRule="auto"/>
+        <w:rPr>
+          <w:rFonts w:asciiTheme="majorBidi" w:hAnsiTheme="majorBidi" w:cstheme="majorBidi"/>
+          <w:rtl/>
+        </w:rPr>
+      </w:pPr>
+      <w:r>
+        <w:rPr>
+          <w:rFonts w:asciiTheme="majorBidi" w:hAnsiTheme="majorBidi" w:cstheme="majorBidi"/>
+          <w:rtl/>
+        </w:rPr>
+        <w:t>2</w:t>
       </w:r>
       <w:r>
         <w:rPr>
@@ -4491,13 +4670,13 @@
           <w:rFonts w:asciiTheme="majorBidi" w:hAnsiTheme="majorBidi" w:cstheme="majorBidi"/>
           <w:rtl/>
         </w:rPr>
-        <w:t>ניקוי נתונים</w:t>
-      </w:r>
-      <w:r>
-        <w:rPr>
-          <w:rFonts w:asciiTheme="majorBidi" w:hAnsiTheme="majorBidi" w:cstheme="majorBidi"/>
-        </w:rPr>
-        <w:t xml:space="preserve"> (Data Cleaning):</w:t>
+        <w:t>טרנספורמציה והנדסת תכונות</w:t>
+      </w:r>
+      <w:r>
+        <w:rPr>
+          <w:rFonts w:asciiTheme="majorBidi" w:hAnsiTheme="majorBidi" w:cstheme="majorBidi"/>
+        </w:rPr>
+        <w:t xml:space="preserve"> (Feature Engineering and Transformation):</w:t>
       </w:r>
     </w:p>
     <w:p>
@@ -4514,72 +4693,7 @@
           <w:rFonts w:asciiTheme="majorBidi" w:hAnsiTheme="majorBidi" w:cstheme="majorBidi"/>
           <w:rtl/>
         </w:rPr>
-        <w:t>טיפול בערכים חסרים</w:t>
-      </w:r>
-      <w:r>
-        <w:rPr>
-          <w:rFonts w:asciiTheme="majorBidi" w:hAnsiTheme="majorBidi" w:cstheme="majorBidi"/>
-        </w:rPr>
-        <w:t xml:space="preserve"> (Missing Values): </w:t>
-      </w:r>
-      <w:r>
-        <w:rPr>
-          <w:rFonts w:asciiTheme="majorBidi" w:hAnsiTheme="majorBidi" w:cstheme="majorBidi"/>
-          <w:rtl/>
-        </w:rPr>
-        <w:t>במאגרי נתונים גדולים נפוץ למצוא ערכים חסרים, בין אם בגלל שגיאות מדידה, בעיות בהעברת המידע, או גורמים אחרים. במקרה של ערכים חסרים, נוכל לבחור מתוך מגוון שיטות טיפול, בהתאם לכמות הערכים החסרים ולסוג הנתונים. אפשרויות נפוצות הן: השמטת רשומות</w:t>
-      </w:r>
-      <w:r>
-        <w:rPr>
-          <w:rFonts w:asciiTheme="majorBidi" w:hAnsiTheme="majorBidi" w:cstheme="majorBidi"/>
-        </w:rPr>
-        <w:t xml:space="preserve"> (Rows) </w:t>
-      </w:r>
-      <w:r>
-        <w:rPr>
-          <w:rFonts w:asciiTheme="majorBidi" w:hAnsiTheme="majorBidi" w:cstheme="majorBidi"/>
-          <w:rtl/>
-        </w:rPr>
-        <w:t>או עמודות</w:t>
-      </w:r>
-      <w:r>
-        <w:rPr>
-          <w:rFonts w:asciiTheme="majorBidi" w:hAnsiTheme="majorBidi" w:cstheme="majorBidi"/>
-        </w:rPr>
-        <w:t xml:space="preserve"> (Columns) </w:t>
-      </w:r>
-      <w:r>
-        <w:rPr>
-          <w:rFonts w:asciiTheme="majorBidi" w:hAnsiTheme="majorBidi" w:cstheme="majorBidi"/>
-          <w:rtl/>
-        </w:rPr>
-        <w:t>עם ערכים חסרים, מילוי הערכים החסרים בממוצע</w:t>
-      </w:r>
-      <w:r>
-        <w:rPr>
-          <w:rFonts w:asciiTheme="majorBidi" w:hAnsiTheme="majorBidi" w:cstheme="majorBidi"/>
-        </w:rPr>
-        <w:t xml:space="preserve"> (Mean) </w:t>
-      </w:r>
-      <w:r>
-        <w:rPr>
-          <w:rFonts w:asciiTheme="majorBidi" w:hAnsiTheme="majorBidi" w:cstheme="majorBidi"/>
-          <w:rtl/>
-        </w:rPr>
-        <w:t>או בחציון</w:t>
-      </w:r>
-      <w:r>
-        <w:rPr>
-          <w:rFonts w:asciiTheme="majorBidi" w:hAnsiTheme="majorBidi" w:cstheme="majorBidi"/>
-        </w:rPr>
-        <w:t xml:space="preserve"> (Median) </w:t>
-      </w:r>
-      <w:r>
-        <w:rPr>
-          <w:rFonts w:asciiTheme="majorBidi" w:hAnsiTheme="majorBidi" w:cstheme="majorBidi"/>
-          <w:rtl/>
-        </w:rPr>
-        <w:t xml:space="preserve">של העמודה, או שימוש בשיטות </w:t>
+        <w:t xml:space="preserve">טרנספורמציות מתמטיות: לעיתים קרובות נבצע טרנספורמציות מתמטיות על הנתונים כדי לשפר את התאמתם למודל </w:t>
       </w:r>
       <w:proofErr w:type="spellStart"/>
       <w:r>
@@ -4587,21 +4701,54 @@
           <w:rFonts w:asciiTheme="majorBidi" w:hAnsiTheme="majorBidi" w:cstheme="majorBidi"/>
           <w:rtl/>
         </w:rPr>
-        <w:t>אימפוטציה</w:t>
+        <w:t>הכימומטרי</w:t>
       </w:r>
       <w:proofErr w:type="spellEnd"/>
       <w:r>
         <w:rPr>
           <w:rFonts w:asciiTheme="majorBidi" w:hAnsiTheme="majorBidi" w:cstheme="majorBidi"/>
-        </w:rPr>
-        <w:t xml:space="preserve"> (Imputation) </w:t>
-      </w:r>
-      <w:r>
-        <w:rPr>
-          <w:rFonts w:asciiTheme="majorBidi" w:hAnsiTheme="majorBidi" w:cstheme="majorBidi"/>
-          <w:rtl/>
-        </w:rPr>
-        <w:t>המתוחכמות יותר, המבוססות על למידת מכונה כדי לחזות את הערכים החסרים בהתבסס על הקשרים עם משתנים אחרים</w:t>
+          <w:rtl/>
+        </w:rPr>
+        <w:t>. לדוגמה, נוכל לבצע טרנספורמציה לוגריתמית</w:t>
+      </w:r>
+      <w:r>
+        <w:rPr>
+          <w:rFonts w:asciiTheme="majorBidi" w:hAnsiTheme="majorBidi" w:cstheme="majorBidi"/>
+        </w:rPr>
+        <w:t xml:space="preserve"> (Logarithmic Transformation) </w:t>
+      </w:r>
+      <w:r>
+        <w:rPr>
+          <w:rFonts w:asciiTheme="majorBidi" w:hAnsiTheme="majorBidi" w:cstheme="majorBidi"/>
+          <w:rtl/>
+        </w:rPr>
+        <w:t>כדי להתמודד עם התפלגות נתונים א-סימטרית</w:t>
+      </w:r>
+      <w:r>
+        <w:rPr>
+          <w:rFonts w:asciiTheme="majorBidi" w:hAnsiTheme="majorBidi" w:cstheme="majorBidi"/>
+        </w:rPr>
+        <w:t xml:space="preserve"> (Skewed Distribution) </w:t>
+      </w:r>
+      <w:r>
+        <w:rPr>
+          <w:rFonts w:asciiTheme="majorBidi" w:hAnsiTheme="majorBidi" w:cstheme="majorBidi"/>
+          <w:rtl/>
+        </w:rPr>
+        <w:t>או טרנספורמציית שורש ריבועי</w:t>
+      </w:r>
+      <w:r>
+        <w:rPr>
+          <w:rFonts w:asciiTheme="majorBidi" w:hAnsiTheme="majorBidi" w:cstheme="majorBidi"/>
+        </w:rPr>
+        <w:t xml:space="preserve"> (Square Root Transformation) </w:t>
+      </w:r>
+      <w:r>
+        <w:rPr>
+          <w:rFonts w:asciiTheme="majorBidi" w:hAnsiTheme="majorBidi" w:cstheme="majorBidi"/>
+          <w:rtl/>
+        </w:rPr>
+        <w:t>כדי להקטין את השפעתם של ערכים גדולים</w:t>
       </w:r>
       <w:r>
         <w:rPr>
@@ -4624,39 +4771,39 @@
           <w:rFonts w:asciiTheme="majorBidi" w:hAnsiTheme="majorBidi" w:cstheme="majorBidi"/>
           <w:rtl/>
         </w:rPr>
-        <w:t>טיפול בערכים חריגים</w:t>
-      </w:r>
-      <w:r>
-        <w:rPr>
-          <w:rFonts w:asciiTheme="majorBidi" w:hAnsiTheme="majorBidi" w:cstheme="majorBidi"/>
-        </w:rPr>
-        <w:t xml:space="preserve"> (Outliers): </w:t>
-      </w:r>
-      <w:r>
-        <w:rPr>
-          <w:rFonts w:asciiTheme="majorBidi" w:hAnsiTheme="majorBidi" w:cstheme="majorBidi"/>
-          <w:rtl/>
-        </w:rPr>
-        <w:t>ערכים חריגים הם ערכים החורגים באופן משמעותי משאר הערכים במאגר הנתונים. ערכים אלו עלולים להיות תוצאה של שגיאות מדידה או גורמים אחרים, והם עלולים להטות את המודל ולפגוע בדיוקו. קיימות שיטות שונות לזיהוי וטיפול בערכים חריגים, כגון: שימוש בכלל האצבע הסטטיסטי (למשל, ערכים הנמצאים מעל או מתחת לשלוש סטיות תקן מהממוצע), ניתוח גרפי (למשל, באמצעות דיאגרמת קופסה</w:t>
-      </w:r>
-      <w:r>
-        <w:rPr>
-          <w:rFonts w:asciiTheme="majorBidi" w:hAnsiTheme="majorBidi" w:cstheme="majorBidi"/>
-        </w:rPr>
-        <w:t xml:space="preserve"> - Boxplot), </w:t>
-      </w:r>
-      <w:r>
-        <w:rPr>
-          <w:rFonts w:asciiTheme="majorBidi" w:hAnsiTheme="majorBidi" w:cstheme="majorBidi"/>
-          <w:rtl/>
-        </w:rPr>
-        <w:t>או שימוש באלגוריתמים לזיהוי אנומליות</w:t>
-      </w:r>
-      <w:r>
-        <w:rPr>
-          <w:rFonts w:asciiTheme="majorBidi" w:hAnsiTheme="majorBidi" w:cstheme="majorBidi"/>
-        </w:rPr>
-        <w:t xml:space="preserve"> (Anomaly Detection).</w:t>
+        <w:t>הנדסת תכונות: שלב זה כולל יצירת תכונות (משתנים) חדשות מתוך התכונות הקיימות במאגר הנתונים. לדוגמה, נוכל לחשב יחסים בין שני אורכי גל שונים</w:t>
+      </w:r>
+      <w:r>
+        <w:rPr>
+          <w:rFonts w:asciiTheme="majorBidi" w:hAnsiTheme="majorBidi" w:cstheme="majorBidi"/>
+        </w:rPr>
+        <w:t xml:space="preserve"> (Spectral Indices), </w:t>
+      </w:r>
+      <w:r>
+        <w:rPr>
+          <w:rFonts w:asciiTheme="majorBidi" w:hAnsiTheme="majorBidi" w:cstheme="majorBidi"/>
+          <w:rtl/>
+        </w:rPr>
+        <w:t>לבצע פעולות מתמטיות על מספר אורכי גל (למשל, ממוצע, סטיית תקן), או ליצור משתנים דמה</w:t>
+      </w:r>
+      <w:r>
+        <w:rPr>
+          <w:rFonts w:asciiTheme="majorBidi" w:hAnsiTheme="majorBidi" w:cstheme="majorBidi"/>
+        </w:rPr>
+        <w:t xml:space="preserve"> (Dummy Variables) </w:t>
+      </w:r>
+      <w:r>
+        <w:rPr>
+          <w:rFonts w:asciiTheme="majorBidi" w:hAnsiTheme="majorBidi" w:cstheme="majorBidi"/>
+          <w:rtl/>
+        </w:rPr>
+        <w:t>המבוססים על ערכים קטגוריאליים. הנדסת תכונות טובה יכולה לשפר באופן משמעותי את ביצועי המודל על ידי הדגשת הקשרים הנסתרים בנתונים</w:t>
+      </w:r>
+      <w:r>
+        <w:rPr>
+          <w:rFonts w:asciiTheme="majorBidi" w:hAnsiTheme="majorBidi" w:cstheme="majorBidi"/>
+        </w:rPr>
+        <w:t>.</w:t>
       </w:r>
     </w:p>
     <w:p>
@@ -4673,7 +4820,7 @@
           <w:rFonts w:asciiTheme="majorBidi" w:hAnsiTheme="majorBidi" w:cstheme="majorBidi"/>
           <w:rtl/>
         </w:rPr>
-        <w:t>2</w:t>
+        <w:t>3</w:t>
       </w:r>
       <w:r>
         <w:rPr>
@@ -4686,13 +4833,13 @@
           <w:rFonts w:asciiTheme="majorBidi" w:hAnsiTheme="majorBidi" w:cstheme="majorBidi"/>
           <w:rtl/>
         </w:rPr>
-        <w:t>טרנספורמציה והנדסת תכונות</w:t>
-      </w:r>
-      <w:r>
-        <w:rPr>
-          <w:rFonts w:asciiTheme="majorBidi" w:hAnsiTheme="majorBidi" w:cstheme="majorBidi"/>
-        </w:rPr>
-        <w:t xml:space="preserve"> (Feature Engineering and Transformation):</w:t>
+        <w:t>בחירה והקטנת ממדים</w:t>
+      </w:r>
+      <w:r>
+        <w:rPr>
+          <w:rFonts w:asciiTheme="majorBidi" w:hAnsiTheme="majorBidi" w:cstheme="majorBidi"/>
+        </w:rPr>
+        <w:t xml:space="preserve"> (Feature Selection and Dimensionality Reduction):</w:t>
       </w:r>
     </w:p>
     <w:p>
@@ -4709,62 +4856,72 @@
           <w:rFonts w:asciiTheme="majorBidi" w:hAnsiTheme="majorBidi" w:cstheme="majorBidi"/>
           <w:rtl/>
         </w:rPr>
-        <w:t xml:space="preserve">טרנספורמציות מתמטיות: לעיתים קרובות נבצע טרנספורמציות מתמטיות על הנתונים כדי לשפר את התאמתם למודל </w:t>
-      </w:r>
-      <w:proofErr w:type="spellStart"/>
-      <w:r>
-        <w:rPr>
-          <w:rFonts w:asciiTheme="majorBidi" w:hAnsiTheme="majorBidi" w:cstheme="majorBidi"/>
-          <w:rtl/>
-        </w:rPr>
-        <w:t>הכימומטרי</w:t>
-      </w:r>
-      <w:proofErr w:type="spellEnd"/>
-      <w:r>
-        <w:rPr>
-          <w:rFonts w:asciiTheme="majorBidi" w:hAnsiTheme="majorBidi" w:cstheme="majorBidi"/>
-          <w:rtl/>
-        </w:rPr>
-        <w:t>. לדוגמה, נוכל לבצע טרנספורמציה לוגריתמית</w:t>
-      </w:r>
-      <w:r>
-        <w:rPr>
-          <w:rFonts w:asciiTheme="majorBidi" w:hAnsiTheme="majorBidi" w:cstheme="majorBidi"/>
-        </w:rPr>
-        <w:t xml:space="preserve"> (Logarithmic Transformation) </w:t>
-      </w:r>
-      <w:r>
-        <w:rPr>
-          <w:rFonts w:asciiTheme="majorBidi" w:hAnsiTheme="majorBidi" w:cstheme="majorBidi"/>
-          <w:rtl/>
-        </w:rPr>
-        <w:t>כדי להתמודד עם התפלגות נתונים א-סימטרית</w:t>
-      </w:r>
-      <w:r>
-        <w:rPr>
-          <w:rFonts w:asciiTheme="majorBidi" w:hAnsiTheme="majorBidi" w:cstheme="majorBidi"/>
-        </w:rPr>
-        <w:t xml:space="preserve"> (Skewed Distribution) </w:t>
-      </w:r>
-      <w:r>
-        <w:rPr>
-          <w:rFonts w:asciiTheme="majorBidi" w:hAnsiTheme="majorBidi" w:cstheme="majorBidi"/>
-          <w:rtl/>
-        </w:rPr>
-        <w:t>או טרנספורמציית שורש ריבועי</w:t>
-      </w:r>
-      <w:r>
-        <w:rPr>
-          <w:rFonts w:asciiTheme="majorBidi" w:hAnsiTheme="majorBidi" w:cstheme="majorBidi"/>
-        </w:rPr>
-        <w:t xml:space="preserve"> (Square Root Transformation) </w:t>
-      </w:r>
-      <w:r>
-        <w:rPr>
-          <w:rFonts w:asciiTheme="majorBidi" w:hAnsiTheme="majorBidi" w:cstheme="majorBidi"/>
-          <w:rtl/>
-        </w:rPr>
-        <w:t>כדי להקטין את השפעתם של ערכים גדולים</w:t>
+        <w:t>בחירת תכונות</w:t>
+      </w:r>
+      <w:r>
+        <w:rPr>
+          <w:rFonts w:asciiTheme="majorBidi" w:hAnsiTheme="majorBidi" w:cstheme="majorBidi"/>
+        </w:rPr>
+        <w:t xml:space="preserve"> (Feature Selection): </w:t>
+      </w:r>
+      <w:r>
+        <w:rPr>
+          <w:rFonts w:asciiTheme="majorBidi" w:hAnsiTheme="majorBidi" w:cstheme="majorBidi"/>
+          <w:rtl/>
+        </w:rPr>
+        <w:t>במאגרי נתונים ספקטרליים, לעתים קרובות נדרשת בחירת תכונות כדי לצמצם את מספר אורכי הגל המשמשים את המודל. שיטות נפוצות לשם כך הן: בחירה בהתבסס על מתאם</w:t>
+      </w:r>
+      <w:r>
+        <w:rPr>
+          <w:rFonts w:asciiTheme="majorBidi" w:hAnsiTheme="majorBidi" w:cstheme="majorBidi"/>
+        </w:rPr>
+        <w:t xml:space="preserve"> (Correlation) </w:t>
+      </w:r>
+      <w:r>
+        <w:rPr>
+          <w:rFonts w:asciiTheme="majorBidi" w:hAnsiTheme="majorBidi" w:cstheme="majorBidi"/>
+          <w:rtl/>
+        </w:rPr>
+        <w:t>עם משתנה המטרה, בחירה בהתבסס על חשיבות המשתנה</w:t>
+      </w:r>
+      <w:r>
+        <w:rPr>
+          <w:rFonts w:asciiTheme="majorBidi" w:hAnsiTheme="majorBidi" w:cstheme="majorBidi"/>
+        </w:rPr>
+        <w:t xml:space="preserve"> (Feature Importance) </w:t>
+      </w:r>
+      <w:r>
+        <w:rPr>
+          <w:rFonts w:asciiTheme="majorBidi" w:hAnsiTheme="majorBidi" w:cstheme="majorBidi"/>
+          <w:rtl/>
+        </w:rPr>
+        <w:t>המתקבלת ממודלים מבוססי עצים</w:t>
+      </w:r>
+      <w:r>
+        <w:rPr>
+          <w:rFonts w:asciiTheme="majorBidi" w:hAnsiTheme="majorBidi" w:cstheme="majorBidi"/>
+        </w:rPr>
+        <w:t xml:space="preserve"> (Tree-Based Models),</w:t>
+      </w:r>
+      <w:r>
+        <w:rPr>
+          <w:rFonts w:asciiTheme="majorBidi" w:hAnsiTheme="majorBidi" w:cstheme="majorBidi" w:hint="cs"/>
+          <w:rtl/>
+        </w:rPr>
+        <w:t xml:space="preserve"> </w:t>
+      </w:r>
+      <w:r>
+        <w:rPr>
+          <w:rFonts w:asciiTheme="majorBidi" w:hAnsiTheme="majorBidi" w:cstheme="majorBidi"/>
+        </w:rPr>
+        <w:t xml:space="preserve"> </w:t>
+      </w:r>
+      <w:r>
+        <w:rPr>
+          <w:rFonts w:asciiTheme="majorBidi" w:hAnsiTheme="majorBidi" w:cstheme="majorBidi"/>
+          <w:rtl/>
+        </w:rPr>
+        <w:t>ובחירה היברידית המשלבת מספר שיטות</w:t>
       </w:r>
       <w:r>
         <w:rPr>
@@ -4787,33 +4944,82 @@
           <w:rFonts w:asciiTheme="majorBidi" w:hAnsiTheme="majorBidi" w:cstheme="majorBidi"/>
           <w:rtl/>
         </w:rPr>
-        <w:t>הנדסת תכונות: שלב זה כולל יצירת תכונות (משתנים) חדשות מתוך התכונות הקיימות במאגר הנתונים. לדוגמה, נוכל לחשב יחסים בין שני אורכי גל שונים</w:t>
-      </w:r>
-      <w:r>
-        <w:rPr>
-          <w:rFonts w:asciiTheme="majorBidi" w:hAnsiTheme="majorBidi" w:cstheme="majorBidi"/>
-        </w:rPr>
-        <w:t xml:space="preserve"> (Spectral Indices), </w:t>
-      </w:r>
-      <w:r>
-        <w:rPr>
-          <w:rFonts w:asciiTheme="majorBidi" w:hAnsiTheme="majorBidi" w:cstheme="majorBidi"/>
-          <w:rtl/>
-        </w:rPr>
-        <w:t>לבצע פעולות מתמטיות על מספר אורכי גל (למשל, ממוצע, סטיית תקן), או ליצור משתנים דמה</w:t>
-      </w:r>
-      <w:r>
-        <w:rPr>
-          <w:rFonts w:asciiTheme="majorBidi" w:hAnsiTheme="majorBidi" w:cstheme="majorBidi"/>
-        </w:rPr>
-        <w:t xml:space="preserve"> (Dummy Variables) </w:t>
-      </w:r>
-      <w:r>
-        <w:rPr>
-          <w:rFonts w:asciiTheme="majorBidi" w:hAnsiTheme="majorBidi" w:cstheme="majorBidi"/>
-          <w:rtl/>
-        </w:rPr>
-        <w:t>המבוססים על ערכים קטגוריאליים. הנדסת תכונות טובה יכולה לשפר באופן משמעותי את ביצועי המודל על ידי הדגשת הקשרים הנסתרים בנתונים</w:t>
+        <w:t xml:space="preserve">הקטנת </w:t>
+      </w:r>
+      <w:r>
+        <w:rPr>
+          <w:rFonts w:asciiTheme="majorBidi" w:hAnsiTheme="majorBidi" w:cstheme="majorBidi" w:hint="cs"/>
+          <w:rtl/>
+        </w:rPr>
+        <w:t>ממד</w:t>
+      </w:r>
+      <w:r>
+        <w:rPr>
+          <w:rFonts w:asciiTheme="majorBidi" w:hAnsiTheme="majorBidi" w:cstheme="majorBidi"/>
+        </w:rPr>
+        <w:t xml:space="preserve"> (Dimensionality Reduction): </w:t>
+      </w:r>
+      <w:r>
+        <w:rPr>
+          <w:rFonts w:asciiTheme="majorBidi" w:hAnsiTheme="majorBidi" w:cstheme="majorBidi"/>
+          <w:rtl/>
+        </w:rPr>
+        <w:t xml:space="preserve">שיטות אלו נועדו לצמצם את </w:t>
+      </w:r>
+      <w:r>
+        <w:rPr>
+          <w:rFonts w:asciiTheme="majorBidi" w:hAnsiTheme="majorBidi" w:cstheme="majorBidi" w:hint="cs"/>
+          <w:rtl/>
+        </w:rPr>
+        <w:t>ממד</w:t>
+      </w:r>
+      <w:r>
+        <w:rPr>
+          <w:rFonts w:asciiTheme="majorBidi" w:hAnsiTheme="majorBidi" w:cstheme="majorBidi"/>
+          <w:rtl/>
+        </w:rPr>
+        <w:t xml:space="preserve"> הנתונים תוך שמירה על כמות המידע המרבית. שיטה נפוצה להקטנת </w:t>
+      </w:r>
+      <w:r>
+        <w:rPr>
+          <w:rFonts w:asciiTheme="majorBidi" w:hAnsiTheme="majorBidi" w:cstheme="majorBidi" w:hint="cs"/>
+          <w:rtl/>
+        </w:rPr>
+        <w:t>ממד</w:t>
+      </w:r>
+      <w:r>
+        <w:rPr>
+          <w:rFonts w:asciiTheme="majorBidi" w:hAnsiTheme="majorBidi" w:cstheme="majorBidi"/>
+          <w:rtl/>
+        </w:rPr>
+        <w:t xml:space="preserve"> היא ניתוח מרכיבים עיקריים</w:t>
+      </w:r>
+      <w:r>
+        <w:rPr>
+          <w:rFonts w:asciiTheme="majorBidi" w:hAnsiTheme="majorBidi" w:cstheme="majorBidi"/>
+        </w:rPr>
+        <w:t xml:space="preserve"> (PCA - Principal Component Analysis), </w:t>
+      </w:r>
+      <w:r>
+        <w:rPr>
+          <w:rFonts w:asciiTheme="majorBidi" w:hAnsiTheme="majorBidi" w:cstheme="majorBidi"/>
+          <w:rtl/>
+        </w:rPr>
+        <w:t xml:space="preserve">המאפשרת לייצג את הנתונים </w:t>
+      </w:r>
+      <w:r>
+        <w:rPr>
+          <w:rFonts w:asciiTheme="majorBidi" w:hAnsiTheme="majorBidi" w:cstheme="majorBidi" w:hint="cs"/>
+          <w:rtl/>
+        </w:rPr>
+        <w:t>בממד</w:t>
+      </w:r>
+      <w:r>
+        <w:rPr>
+          <w:rFonts w:asciiTheme="majorBidi" w:hAnsiTheme="majorBidi" w:cstheme="majorBidi"/>
+          <w:rtl/>
+        </w:rPr>
+        <w:t xml:space="preserve"> נמוך יותר באמצעות צירופים לינאריים חדשים של המשתנים המקוריים</w:t>
       </w:r>
       <w:r>
         <w:rPr>
@@ -4836,7 +5042,7 @@
           <w:rFonts w:asciiTheme="majorBidi" w:hAnsiTheme="majorBidi" w:cstheme="majorBidi"/>
           <w:rtl/>
         </w:rPr>
-        <w:t>3</w:t>
+        <w:t>4</w:t>
       </w:r>
       <w:r>
         <w:rPr>
@@ -4849,13 +5055,13 @@
           <w:rFonts w:asciiTheme="majorBidi" w:hAnsiTheme="majorBidi" w:cstheme="majorBidi"/>
           <w:rtl/>
         </w:rPr>
-        <w:t>בחירה והקטנת ממדים</w:t>
-      </w:r>
-      <w:r>
-        <w:rPr>
-          <w:rFonts w:asciiTheme="majorBidi" w:hAnsiTheme="majorBidi" w:cstheme="majorBidi"/>
-        </w:rPr>
-        <w:t xml:space="preserve"> (Feature Selection and Dimensionality Reduction):</w:t>
+        <w:t>נורמליזציה וסטנדרטיזציה</w:t>
+      </w:r>
+      <w:r>
+        <w:rPr>
+          <w:rFonts w:asciiTheme="majorBidi" w:hAnsiTheme="majorBidi" w:cstheme="majorBidi"/>
+        </w:rPr>
+        <w:t xml:space="preserve"> (Normalization and Standardization):</w:t>
       </w:r>
     </w:p>
     <w:p>
@@ -4872,72 +5078,20 @@
           <w:rFonts w:asciiTheme="majorBidi" w:hAnsiTheme="majorBidi" w:cstheme="majorBidi"/>
           <w:rtl/>
         </w:rPr>
-        <w:t>בחירת תכונות</w:t>
-      </w:r>
-      <w:r>
-        <w:rPr>
-          <w:rFonts w:asciiTheme="majorBidi" w:hAnsiTheme="majorBidi" w:cstheme="majorBidi"/>
-        </w:rPr>
-        <w:t xml:space="preserve"> (Feature Selection): </w:t>
-      </w:r>
-      <w:r>
-        <w:rPr>
-          <w:rFonts w:asciiTheme="majorBidi" w:hAnsiTheme="majorBidi" w:cstheme="majorBidi"/>
-          <w:rtl/>
-        </w:rPr>
-        <w:t>במאגרי נתונים ספקטרליים, לעתים קרובות נדרשת בחירת תכונות כדי לצמצם את מספר אורכי הגל המשמשים את המודל. שיטות נפוצות לשם כך הן: בחירה בהתבסס על מתאם</w:t>
-      </w:r>
-      <w:r>
-        <w:rPr>
-          <w:rFonts w:asciiTheme="majorBidi" w:hAnsiTheme="majorBidi" w:cstheme="majorBidi"/>
-        </w:rPr>
-        <w:t xml:space="preserve"> (Correlation) </w:t>
-      </w:r>
-      <w:r>
-        <w:rPr>
-          <w:rFonts w:asciiTheme="majorBidi" w:hAnsiTheme="majorBidi" w:cstheme="majorBidi"/>
-          <w:rtl/>
-        </w:rPr>
-        <w:t>עם משתנה המטרה, בחירה בהתבסס על חשיבות המשתנה</w:t>
-      </w:r>
-      <w:r>
-        <w:rPr>
-          <w:rFonts w:asciiTheme="majorBidi" w:hAnsiTheme="majorBidi" w:cstheme="majorBidi"/>
-        </w:rPr>
-        <w:t xml:space="preserve"> (Feature Importance) </w:t>
-      </w:r>
-      <w:r>
-        <w:rPr>
-          <w:rFonts w:asciiTheme="majorBidi" w:hAnsiTheme="majorBidi" w:cstheme="majorBidi"/>
-          <w:rtl/>
-        </w:rPr>
-        <w:t>המתקבלת ממודלים מבוססי עצים</w:t>
-      </w:r>
-      <w:r>
-        <w:rPr>
-          <w:rFonts w:asciiTheme="majorBidi" w:hAnsiTheme="majorBidi" w:cstheme="majorBidi"/>
-        </w:rPr>
-        <w:t xml:space="preserve"> (Tree-Based Models),</w:t>
-      </w:r>
-      <w:r>
-        <w:rPr>
-          <w:rFonts w:asciiTheme="majorBidi" w:hAnsiTheme="majorBidi" w:cstheme="majorBidi" w:hint="cs"/>
-          <w:rtl/>
-        </w:rPr>
-        <w:t xml:space="preserve"> </w:t>
-      </w:r>
-      <w:r>
-        <w:rPr>
-          <w:rFonts w:asciiTheme="majorBidi" w:hAnsiTheme="majorBidi" w:cstheme="majorBidi"/>
-        </w:rPr>
-        <w:t xml:space="preserve"> </w:t>
-      </w:r>
-      <w:r>
-        <w:rPr>
-          <w:rFonts w:asciiTheme="majorBidi" w:hAnsiTheme="majorBidi" w:cstheme="majorBidi"/>
-          <w:rtl/>
-        </w:rPr>
-        <w:t>ובחירה היברידית המשלבת מספר שיטות</w:t>
+        <w:t>נורמליזציה</w:t>
+      </w:r>
+      <w:r>
+        <w:rPr>
+          <w:rFonts w:asciiTheme="majorBidi" w:hAnsiTheme="majorBidi" w:cstheme="majorBidi"/>
+        </w:rPr>
+        <w:t xml:space="preserve"> (Normalization): </w:t>
+      </w:r>
+      <w:r>
+        <w:rPr>
+          <w:rFonts w:asciiTheme="majorBidi" w:hAnsiTheme="majorBidi" w:cstheme="majorBidi"/>
+          <w:rtl/>
+        </w:rPr>
+        <w:t>תהליך זה מביא את כל המשתנים לטווח ערכים משותף, בדרך כלל בין 0 ל-1. דבר זה חשוב במיוחד כאשר המשתנים במאגר הנתונים נמדדים ביחידות שונות</w:t>
       </w:r>
       <w:r>
         <w:rPr>
@@ -4960,82 +5114,20 @@
           <w:rFonts w:asciiTheme="majorBidi" w:hAnsiTheme="majorBidi" w:cstheme="majorBidi"/>
           <w:rtl/>
         </w:rPr>
-        <w:t xml:space="preserve">הקטנת </w:t>
-      </w:r>
-      <w:r>
-        <w:rPr>
-          <w:rFonts w:asciiTheme="majorBidi" w:hAnsiTheme="majorBidi" w:cstheme="majorBidi" w:hint="cs"/>
-          <w:rtl/>
-        </w:rPr>
-        <w:t>ממד</w:t>
-      </w:r>
-      <w:r>
-        <w:rPr>
-          <w:rFonts w:asciiTheme="majorBidi" w:hAnsiTheme="majorBidi" w:cstheme="majorBidi"/>
-        </w:rPr>
-        <w:t xml:space="preserve"> (Dimensionality Reduction): </w:t>
-      </w:r>
-      <w:r>
-        <w:rPr>
-          <w:rFonts w:asciiTheme="majorBidi" w:hAnsiTheme="majorBidi" w:cstheme="majorBidi"/>
-          <w:rtl/>
-        </w:rPr>
-        <w:t xml:space="preserve">שיטות אלו נועדו לצמצם את </w:t>
-      </w:r>
-      <w:r>
-        <w:rPr>
-          <w:rFonts w:asciiTheme="majorBidi" w:hAnsiTheme="majorBidi" w:cstheme="majorBidi" w:hint="cs"/>
-          <w:rtl/>
-        </w:rPr>
-        <w:t>ממד</w:t>
-      </w:r>
-      <w:r>
-        <w:rPr>
-          <w:rFonts w:asciiTheme="majorBidi" w:hAnsiTheme="majorBidi" w:cstheme="majorBidi"/>
-          <w:rtl/>
-        </w:rPr>
-        <w:t xml:space="preserve"> הנתונים תוך שמירה על כמות המידע המרבית. שיטה נפוצה להקטנת </w:t>
-      </w:r>
-      <w:r>
-        <w:rPr>
-          <w:rFonts w:asciiTheme="majorBidi" w:hAnsiTheme="majorBidi" w:cstheme="majorBidi" w:hint="cs"/>
-          <w:rtl/>
-        </w:rPr>
-        <w:t>ממד</w:t>
-      </w:r>
-      <w:r>
-        <w:rPr>
-          <w:rFonts w:asciiTheme="majorBidi" w:hAnsiTheme="majorBidi" w:cstheme="majorBidi"/>
-          <w:rtl/>
-        </w:rPr>
-        <w:t xml:space="preserve"> היא ניתוח מרכיבים עיקריים</w:t>
-      </w:r>
-      <w:r>
-        <w:rPr>
-          <w:rFonts w:asciiTheme="majorBidi" w:hAnsiTheme="majorBidi" w:cstheme="majorBidi"/>
-        </w:rPr>
-        <w:t xml:space="preserve"> (PCA - Principal Component Analysis), </w:t>
-      </w:r>
-      <w:r>
-        <w:rPr>
-          <w:rFonts w:asciiTheme="majorBidi" w:hAnsiTheme="majorBidi" w:cstheme="majorBidi"/>
-          <w:rtl/>
-        </w:rPr>
-        <w:t xml:space="preserve">המאפשרת לייצג את הנתונים </w:t>
-      </w:r>
-      <w:r>
-        <w:rPr>
-          <w:rFonts w:asciiTheme="majorBidi" w:hAnsiTheme="majorBidi" w:cstheme="majorBidi" w:hint="cs"/>
-          <w:rtl/>
-        </w:rPr>
-        <w:t>בממד</w:t>
-      </w:r>
-      <w:r>
-        <w:rPr>
-          <w:rFonts w:asciiTheme="majorBidi" w:hAnsiTheme="majorBidi" w:cstheme="majorBidi"/>
-          <w:rtl/>
-        </w:rPr>
-        <w:t xml:space="preserve"> נמוך יותר באמצעות צירופים לינאריים חדשים של המשתנים המקוריים</w:t>
+        <w:t>סטנדרטיזציה</w:t>
+      </w:r>
+      <w:r>
+        <w:rPr>
+          <w:rFonts w:asciiTheme="majorBidi" w:hAnsiTheme="majorBidi" w:cstheme="majorBidi"/>
+        </w:rPr>
+        <w:t xml:space="preserve"> (Standardization): </w:t>
+      </w:r>
+      <w:r>
+        <w:rPr>
+          <w:rFonts w:asciiTheme="majorBidi" w:hAnsiTheme="majorBidi" w:cstheme="majorBidi"/>
+          <w:rtl/>
+        </w:rPr>
+        <w:t>תהליך זה מביא את כל המשתנים לאותו סדר גודל על ידי הפיכתם לבעלי ממוצע 0 וסטיית תקן 1. דבר זה חשוב במיוחד עבור אלגוריתמים רגישים להבדלים בסדרי גודל בין המשתנים</w:t>
       </w:r>
       <w:r>
         <w:rPr>
@@ -5058,148 +5150,8 @@
           <w:rFonts w:asciiTheme="majorBidi" w:hAnsiTheme="majorBidi" w:cstheme="majorBidi"/>
           <w:rtl/>
         </w:rPr>
-        <w:t>4</w:t>
-      </w:r>
-      <w:r>
-        <w:rPr>
-          <w:rFonts w:asciiTheme="majorBidi" w:hAnsiTheme="majorBidi" w:cstheme="majorBidi"/>
-        </w:rPr>
-        <w:t xml:space="preserve">. </w:t>
-      </w:r>
-      <w:r>
-        <w:rPr>
-          <w:rFonts w:asciiTheme="majorBidi" w:hAnsiTheme="majorBidi" w:cstheme="majorBidi"/>
-          <w:rtl/>
-        </w:rPr>
-        <w:t>נורמליזציה וסטנדרטיזציה</w:t>
-      </w:r>
-      <w:r>
-        <w:rPr>
-          <w:rFonts w:asciiTheme="majorBidi" w:hAnsiTheme="majorBidi" w:cstheme="majorBidi"/>
-        </w:rPr>
-        <w:t xml:space="preserve"> (Normalization and Standardization):</w:t>
-      </w:r>
-    </w:p>
-    <w:p>
-      <w:pPr>
-        <w:bidi/>
-        <w:spacing w:line="276" w:lineRule="auto"/>
-        <w:rPr>
-          <w:rFonts w:asciiTheme="majorBidi" w:hAnsiTheme="majorBidi" w:cstheme="majorBidi"/>
-          <w:rtl/>
-        </w:rPr>
-      </w:pPr>
-      <w:r>
-        <w:rPr>
-          <w:rFonts w:asciiTheme="majorBidi" w:hAnsiTheme="majorBidi" w:cstheme="majorBidi"/>
-          <w:rtl/>
-        </w:rPr>
-        <w:t>נורמליזציה</w:t>
-      </w:r>
-      <w:r>
-        <w:rPr>
-          <w:rFonts w:asciiTheme="majorBidi" w:hAnsiTheme="majorBidi" w:cstheme="majorBidi"/>
-        </w:rPr>
-        <w:t xml:space="preserve"> (Normalization): </w:t>
-      </w:r>
-      <w:r>
-        <w:rPr>
-          <w:rFonts w:asciiTheme="majorBidi" w:hAnsiTheme="majorBidi" w:cstheme="majorBidi"/>
-          <w:rtl/>
-        </w:rPr>
-        <w:t>תהליך זה מביא את כל המשתנים לטווח ערכים משותף, בדרך כלל בין 0 ל-1. דבר זה חשוב במיוחד כאשר המשתנים במאגר הנתונים נמדדים ביחידות שונות</w:t>
-      </w:r>
-      <w:r>
-        <w:rPr>
-          <w:rFonts w:asciiTheme="majorBidi" w:hAnsiTheme="majorBidi" w:cstheme="majorBidi"/>
-        </w:rPr>
-        <w:t>.</w:t>
-      </w:r>
-    </w:p>
-    <w:p>
-      <w:pPr>
-        <w:bidi/>
-        <w:spacing w:line="276" w:lineRule="auto"/>
-        <w:rPr>
-          <w:rFonts w:asciiTheme="majorBidi" w:hAnsiTheme="majorBidi" w:cstheme="majorBidi"/>
-          <w:rtl/>
-        </w:rPr>
-      </w:pPr>
-      <w:r>
-        <w:rPr>
-          <w:rFonts w:asciiTheme="majorBidi" w:hAnsiTheme="majorBidi" w:cstheme="majorBidi"/>
-          <w:rtl/>
-        </w:rPr>
-        <w:t>סטנדרטיזציה</w:t>
-      </w:r>
-      <w:r>
-        <w:rPr>
-          <w:rFonts w:asciiTheme="majorBidi" w:hAnsiTheme="majorBidi" w:cstheme="majorBidi"/>
-        </w:rPr>
-        <w:t xml:space="preserve"> (Standardization): </w:t>
-      </w:r>
-      <w:r>
-        <w:rPr>
-          <w:rFonts w:asciiTheme="majorBidi" w:hAnsiTheme="majorBidi" w:cstheme="majorBidi"/>
-          <w:rtl/>
-        </w:rPr>
-        <w:t>תהליך זה מביא את כל המשתנים לאותו סדר גודל על ידי הפיכתם לבעלי ממוצע 0 וסטיית תקן 1. דבר זה חשוב במיוחד עבור אלגוריתמים רגישים להבדלים בסדרי גודל בין המשתנים</w:t>
-      </w:r>
-      <w:r>
-        <w:rPr>
-          <w:rFonts w:asciiTheme="majorBidi" w:hAnsiTheme="majorBidi" w:cstheme="majorBidi"/>
-        </w:rPr>
-        <w:t>.</w:t>
-      </w:r>
-    </w:p>
-    <w:p>
-      <w:pPr>
-        <w:bidi/>
-        <w:spacing w:line="276" w:lineRule="auto"/>
-        <w:rPr>
-          <w:rFonts w:asciiTheme="majorBidi" w:hAnsiTheme="majorBidi" w:cstheme="majorBidi"/>
-          <w:rtl/>
-        </w:rPr>
-      </w:pPr>
-      <w:r>
-        <w:rPr>
-          <w:rFonts w:asciiTheme="majorBidi" w:hAnsiTheme="majorBidi" w:cstheme="majorBidi"/>
-          <w:rtl/>
-        </w:rPr>
         <w:lastRenderedPageBreak/>
-        <w:t xml:space="preserve">שלב הכנת הנתונים הינו תהליך </w:t>
-      </w:r>
-      <w:proofErr w:type="spellStart"/>
-      <w:r>
-        <w:rPr>
-          <w:rFonts w:asciiTheme="majorBidi" w:hAnsiTheme="majorBidi" w:cstheme="majorBidi"/>
-          <w:rtl/>
-        </w:rPr>
-        <w:t>איטרטיבי</w:t>
-      </w:r>
-      <w:proofErr w:type="spellEnd"/>
-      <w:r>
-        <w:rPr>
-          <w:rFonts w:asciiTheme="majorBidi" w:hAnsiTheme="majorBidi" w:cstheme="majorBidi"/>
-          <w:rtl/>
-        </w:rPr>
-        <w:t xml:space="preserve"> הדורש ניתוח מעמיק של הנתונים והתאמה לבעיה הספציפית שברצוננו לפתור. בחירה מושכלת של שיטות הכנת הנתונים היא קריטית כדי לבנות מודל </w:t>
-      </w:r>
-      <w:proofErr w:type="spellStart"/>
-      <w:r>
-        <w:rPr>
-          <w:rFonts w:asciiTheme="majorBidi" w:hAnsiTheme="majorBidi" w:cstheme="majorBidi"/>
-          <w:rtl/>
-        </w:rPr>
-        <w:t>כימומטרי</w:t>
-      </w:r>
-      <w:proofErr w:type="spellEnd"/>
-      <w:r>
-        <w:rPr>
-          <w:rFonts w:asciiTheme="majorBidi" w:hAnsiTheme="majorBidi" w:cstheme="majorBidi"/>
-          <w:rtl/>
-        </w:rPr>
-        <w:t xml:space="preserve"> מדויק, אמין ורלוונטי לצורך חיזוי יעיל של רמות נוטריינטים בצמחים.</w:t>
+        <w:t>שלב הכנת הנתונים הינו תהליך איטרטיבי הדורש ניתוח מעמיק של הנתונים והתאמה לבעיה הספציפית שברצוננו לפתור. בחירה מושכלת של שיטות הכנת הנתונים היא קריטית כדי לבנות מודל כימומטרי מדויק, אמין ורלוונטי לצורך חיזוי יעיל של רמות נוטריינטים בצמחים.</w:t>
       </w:r>
     </w:p>
     <w:p>
@@ -5260,123 +5212,248 @@
           <w:rtl/>
         </w:rPr>
       </w:pPr>
-    </w:p>
-    <w:p>
-      <w:pPr>
-        <w:bidi/>
-        <w:rPr>
-          <w:rtl/>
-        </w:rPr>
-      </w:pPr>
-    </w:p>
-    <w:p>
-      <w:pPr>
-        <w:bidi/>
-        <w:rPr>
-          <w:rtl/>
-        </w:rPr>
-      </w:pPr>
-    </w:p>
-    <w:p>
-      <w:pPr>
-        <w:bidi/>
-        <w:rPr>
-          <w:rtl/>
-        </w:rPr>
-      </w:pPr>
-    </w:p>
-    <w:p>
-      <w:pPr>
-        <w:bidi/>
-        <w:rPr>
-          <w:rtl/>
-        </w:rPr>
-      </w:pPr>
-    </w:p>
-    <w:p>
-      <w:pPr>
-        <w:bidi/>
-        <w:rPr>
-          <w:rtl/>
-        </w:rPr>
-      </w:pPr>
-    </w:p>
-    <w:p>
-      <w:pPr>
-        <w:bidi/>
-        <w:rPr>
-          <w:rtl/>
-        </w:rPr>
-      </w:pPr>
-    </w:p>
-    <w:p>
-      <w:pPr>
-        <w:bidi/>
-        <w:rPr>
-          <w:rtl/>
-        </w:rPr>
-      </w:pPr>
-    </w:p>
-    <w:p>
-      <w:pPr>
-        <w:bidi/>
-        <w:rPr>
-          <w:rtl/>
-        </w:rPr>
-      </w:pPr>
-    </w:p>
-    <w:p>
-      <w:pPr>
-        <w:bidi/>
-        <w:rPr>
-          <w:rtl/>
-        </w:rPr>
-      </w:pPr>
-    </w:p>
-    <w:p>
-      <w:pPr>
-        <w:bidi/>
-        <w:rPr>
-          <w:rtl/>
-        </w:rPr>
-      </w:pPr>
-    </w:p>
-    <w:p>
-      <w:pPr>
-        <w:bidi/>
-        <w:rPr>
-          <w:rtl/>
-        </w:rPr>
-      </w:pPr>
-    </w:p>
-    <w:p>
-      <w:pPr>
-        <w:bidi/>
-        <w:rPr>
-          <w:rtl/>
-        </w:rPr>
-      </w:pPr>
-    </w:p>
-    <w:p>
-      <w:pPr>
-        <w:bidi/>
-        <w:rPr>
-          <w:rtl/>
-        </w:rPr>
-      </w:pPr>
-    </w:p>
-    <w:p>
-      <w:pPr>
-        <w:bidi/>
-        <w:rPr>
-          <w:rtl/>
-        </w:rPr>
-      </w:pPr>
-    </w:p>
-    <w:p>
-      <w:pPr>
-        <w:bidi/>
-        <w:rPr>
+      <w:r>
+        <w:rPr>
+          <w:rFonts w:hint="cs"/>
+          <w:rtl/>
+        </w:rPr>
+        <w:t>בשלב המידול בחרנו לעשות שימוש באלגוריתמים הבאים:</w:t>
+      </w:r>
+      <w:r>
+        <w:t xml:space="preserve">    Partial Least Squares Regression, XGBoost, Random Forest</w:t>
+      </w:r>
+      <w:r>
+        <w:rPr>
+          <w:rFonts w:hint="cs"/>
+          <w:rtl/>
+        </w:rPr>
+        <w:t xml:space="preserve"> בשל שימושם הרב בפתרון בעיות מסוג זה כפי שראינו בחלק של סקירת הספרות. הדרך שבה בחרנו לאמן כל מודל היא כדלקמן: </w:t>
+      </w:r>
+    </w:p>
+    <w:p>
+      <w:pPr>
+        <w:bidi/>
+        <w:rPr>
+          <w:rtl/>
+        </w:rPr>
+      </w:pPr>
+      <w:r>
+        <w:rPr>
+          <w:rFonts w:hint="cs"/>
+          <w:rtl/>
+        </w:rPr>
+        <w:t>תחילה, חיפשנו את סט הקונפיגורציה לכל מודל אשר ימזער את שורש השגיאה הריבועית הממוצעת (</w:t>
+      </w:r>
+      <w:r>
+        <w:t>RMSE</w:t>
+      </w:r>
+      <w:r>
+        <w:rPr>
+          <w:rFonts w:hint="cs"/>
+          <w:rtl/>
+        </w:rPr>
+        <w:t xml:space="preserve">) שכן אנו פותרים בעיית רגרסיה. כלומר, כל מודל אומן על סט האימון כמה פעמים כך שבכל פעם הוא עם סט היפר פרמטרים שונה ולאחר האימון נבדקו ביצועיו על סט הולידציה וחושבה השגיאה הריבועית הממוצעת שלו. מכיוון שאנו פותרים בעיית רגרסיה שבה אין פלט אחד, אלא שלושה, נעשה שימוש ב </w:t>
+      </w:r>
+      <w:r>
+        <w:t>RMSE</w:t>
+      </w:r>
+      <w:r>
+        <w:rPr>
+          <w:rFonts w:hint="cs"/>
+          <w:rtl/>
+        </w:rPr>
+        <w:t xml:space="preserve"> הממוצע על פני שלושת המשתנים התלויים שלנו. לאחר מציאת ההיפר פרמטרים אשר ממזערים את השגיאה הריבועית הממוצעת אומן המודל הסופי על סט האימון בעזרת </w:t>
+      </w:r>
+      <w:r>
+        <w:t>CV-10</w:t>
+      </w:r>
+      <w:r>
+        <w:rPr>
+          <w:rFonts w:hint="cs"/>
+          <w:rtl/>
+        </w:rPr>
+        <w:t xml:space="preserve"> כאשר לאחר האימון נבדקו ביצועיו על סט הבדיקה אשר שימש להשוואה בין המודלים השונים בהם השתמשנו. חשוב לציין כי סט האימון, הבדיקה והוולידצי</w:t>
+      </w:r>
+      <w:r>
+        <w:rPr>
+          <w:rFonts w:hint="eastAsia"/>
+          <w:rtl/>
+        </w:rPr>
+        <w:t>ה</w:t>
+      </w:r>
+      <w:r>
+        <w:rPr>
+          <w:rFonts w:hint="cs"/>
+          <w:rtl/>
+        </w:rPr>
+        <w:t xml:space="preserve"> חולקו עוד לפני שלב המידול על מנת שיהיו אותו הדבר </w:t>
+      </w:r>
+      <w:r>
+        <w:rPr>
+          <w:rFonts w:hint="cs"/>
+          <w:rtl/>
+        </w:rPr>
+        <w:t>ונוכל להשתמש בהם בכדי להשוות בין ביצועי המודלים השונים. כעת נפרט על סט הקונפיגורציות של כל מודל אשר נבדק במהלך האופטימיזציה.</w:t>
+      </w:r>
+    </w:p>
+    <w:p>
+      <w:pPr>
+        <w:bidi/>
+        <w:rPr>
+          <w:rtl/>
+        </w:rPr>
+      </w:pPr>
+    </w:p>
+    <w:p>
+      <w:pPr>
+        <w:pStyle w:val="ListParagraph"/>
+        <w:numPr>
+          <w:ilvl w:val="0"/>
+          <w:numId w:val="14"/>
+        </w:numPr>
+        <w:bidi/>
+      </w:pPr>
+      <w:r>
+        <w:t>PLSR</w:t>
+      </w:r>
+      <w:r>
+        <w:rPr>
+          <w:rFonts w:hint="cs"/>
+          <w:rtl/>
+        </w:rPr>
+        <w:t xml:space="preserve"> </w:t>
+      </w:r>
+      <w:r>
+        <w:rPr>
+          <w:rtl/>
+        </w:rPr>
+        <w:t>–</w:t>
+      </w:r>
+      <w:r>
+        <w:rPr>
+          <w:rFonts w:hint="cs"/>
+          <w:rtl/>
+        </w:rPr>
+        <w:t xml:space="preserve"> היפר פרמטר בודד (</w:t>
+      </w:r>
+      <w:r>
+        <w:t>n_components</w:t>
+      </w:r>
+      <w:r>
+        <w:rPr>
+          <w:rFonts w:hint="cs"/>
+          <w:rtl/>
+        </w:rPr>
+        <w:t>) אשר מייצג את מספר הקומפוננטים שייצגו את הנתונים לאחר שלב הורדת המימד</w:t>
+      </w:r>
+      <w:r>
+        <w:rPr>
+          <w:rFonts w:hint="cs"/>
+          <w:rtl/>
+        </w:rPr>
+        <w:t xml:space="preserve">. </w:t>
+      </w:r>
+      <w:r>
+        <w:rPr>
+          <w:rFonts w:hint="cs"/>
+          <w:rtl/>
+        </w:rPr>
+        <w:t>נבדקו</w:t>
+      </w:r>
+      <w:r>
+        <w:rPr>
+          <w:rFonts w:hint="cs"/>
+          <w:rtl/>
+        </w:rPr>
+        <w:t xml:space="preserve"> 50 ערכים שונים למספר הקומפוננטים.</w:t>
+      </w:r>
+    </w:p>
+    <w:p>
+      <w:pPr>
+        <w:pStyle w:val="ListParagraph"/>
+        <w:numPr>
+          <w:ilvl w:val="0"/>
+          <w:numId w:val="14"/>
+        </w:numPr>
+        <w:bidi/>
+      </w:pPr>
+      <w:r>
+        <w:t>XGBoost</w:t>
+      </w:r>
+      <w:r>
+        <w:rPr>
+          <w:rFonts w:hint="cs"/>
+          <w:rtl/>
+        </w:rPr>
+        <w:t xml:space="preserve"> </w:t>
+      </w:r>
+      <w:r>
+        <w:rPr>
+          <w:rtl/>
+        </w:rPr>
+        <w:t>–</w:t>
+      </w:r>
+      <w:r>
+        <w:rPr>
+          <w:rFonts w:hint="cs"/>
+          <w:rtl/>
+        </w:rPr>
+        <w:t xml:space="preserve"> </w:t>
+      </w:r>
+    </w:p>
+    <w:p>
+      <w:pPr>
+        <w:pStyle w:val="ListParagraph"/>
+        <w:numPr>
+          <w:ilvl w:val="0"/>
+          <w:numId w:val="14"/>
+        </w:numPr>
+        <w:bidi/>
+        <w:rPr>
+          <w:rtl/>
+        </w:rPr>
+      </w:pPr>
+      <w:r>
+        <w:t>Random Forest</w:t>
+      </w:r>
+      <w:r>
+        <w:rPr>
+          <w:rFonts w:hint="cs"/>
+          <w:rtl/>
+        </w:rPr>
+        <w:t xml:space="preserve"> - </w:t>
+      </w:r>
+    </w:p>
+    <w:p>
+      <w:pPr>
+        <w:bidi/>
+        <w:rPr>
+          <w:rFonts w:hint="cs"/>
+          <w:rtl/>
+        </w:rPr>
+      </w:pPr>
+    </w:p>
+    <w:p>
+      <w:pPr>
+        <w:bidi/>
+        <w:rPr>
+          <w:rtl/>
+        </w:rPr>
+      </w:pPr>
+    </w:p>
+    <w:p>
+      <w:pPr>
+        <w:bidi/>
+        <w:rPr>
+          <w:rtl/>
+        </w:rPr>
+      </w:pPr>
+    </w:p>
+    <w:p>
+      <w:pPr>
+        <w:bidi/>
+        <w:rPr>
+          <w:rFonts w:hint="cs"/>
           <w:rtl/>
         </w:rPr>
       </w:pPr>
@@ -7853,6 +7930,95 @@
     </w:lvl>
   </w:abstractNum>
   <w:abstractNum w:abstractNumId="9" w15:restartNumberingAfterBreak="0">
+    <w:nsid w:val="56734EC8"/>
+    <w:multiLevelType w:val="hybridMultilevel"/>
+    <w:tmpl w:val="AD82ED30"/>
+    <w:lvl w:ilvl="0" w:tplc="0409000F">
+      <w:start w:val="1"/>
+      <w:numFmt w:val="decimal"/>
+      <w:lvlText w:val="%1."/>
+      <w:lvlJc w:val="left"/>
+      <w:pPr>
+        <w:ind w:left="720" w:hanging="360"/>
+      </w:pPr>
+      <w:rPr>
+        <w:rFonts w:hint="default"/>
+      </w:rPr>
+    </w:lvl>
+    <w:lvl w:ilvl="1" w:tplc="04090019" w:tentative="1">
+      <w:start w:val="1"/>
+      <w:numFmt w:val="lowerLetter"/>
+      <w:lvlText w:val="%2."/>
+      <w:lvlJc w:val="left"/>
+      <w:pPr>
+        <w:ind w:left="1440" w:hanging="360"/>
+      </w:pPr>
+    </w:lvl>
+    <w:lvl w:ilvl="2" w:tplc="0409001B" w:tentative="1">
+      <w:start w:val="1"/>
+      <w:numFmt w:val="lowerRoman"/>
+      <w:lvlText w:val="%3."/>
+      <w:lvlJc w:val="right"/>
+      <w:pPr>
+        <w:ind w:left="2160" w:hanging="180"/>
+      </w:pPr>
+    </w:lvl>
+    <w:lvl w:ilvl="3" w:tplc="0409000F" w:tentative="1">
+      <w:start w:val="1"/>
+      <w:numFmt w:val="decimal"/>
+      <w:lvlText w:val="%4."/>
+      <w:lvlJc w:val="left"/>
+      <w:pPr>
+        <w:ind w:left="2880" w:hanging="360"/>
+      </w:pPr>
+    </w:lvl>
+    <w:lvl w:ilvl="4" w:tplc="04090019" w:tentative="1">
+      <w:start w:val="1"/>
+      <w:numFmt w:val="lowerLetter"/>
+      <w:lvlText w:val="%5."/>
+      <w:lvlJc w:val="left"/>
+      <w:pPr>
+        <w:ind w:left="3600" w:hanging="360"/>
+      </w:pPr>
+    </w:lvl>
+    <w:lvl w:ilvl="5" w:tplc="0409001B" w:tentative="1">
+      <w:start w:val="1"/>
+      <w:numFmt w:val="lowerRoman"/>
+      <w:lvlText w:val="%6."/>
+      <w:lvlJc w:val="right"/>
+      <w:pPr>
+        <w:ind w:left="4320" w:hanging="180"/>
+      </w:pPr>
+    </w:lvl>
+    <w:lvl w:ilvl="6" w:tplc="0409000F" w:tentative="1">
+      <w:start w:val="1"/>
+      <w:numFmt w:val="decimal"/>
+      <w:lvlText w:val="%7."/>
+      <w:lvlJc w:val="left"/>
+      <w:pPr>
+        <w:ind w:left="5040" w:hanging="360"/>
+      </w:pPr>
+    </w:lvl>
+    <w:lvl w:ilvl="7" w:tplc="04090019" w:tentative="1">
+      <w:start w:val="1"/>
+      <w:numFmt w:val="lowerLetter"/>
+      <w:lvlText w:val="%8."/>
+      <w:lvlJc w:val="left"/>
+      <w:pPr>
+        <w:ind w:left="5760" w:hanging="360"/>
+      </w:pPr>
+    </w:lvl>
+    <w:lvl w:ilvl="8" w:tplc="0409001B" w:tentative="1">
+      <w:start w:val="1"/>
+      <w:numFmt w:val="lowerRoman"/>
+      <w:lvlText w:val="%9."/>
+      <w:lvlJc w:val="right"/>
+      <w:pPr>
+        <w:ind w:left="6480" w:hanging="180"/>
+      </w:pPr>
+    </w:lvl>
+  </w:abstractNum>
+  <w:abstractNum w:abstractNumId="10" w15:restartNumberingAfterBreak="0">
     <w:nsid w:val="5B604097"/>
     <w:multiLevelType w:val="multilevel"/>
     <w:tmpl w:val="6A76986C"/>
@@ -7965,7 +8131,7 @@
       </w:rPr>
     </w:lvl>
   </w:abstractNum>
-  <w:abstractNum w:abstractNumId="10" w15:restartNumberingAfterBreak="0">
+  <w:abstractNum w:abstractNumId="11" w15:restartNumberingAfterBreak="0">
     <w:nsid w:val="630B5751"/>
     <w:multiLevelType w:val="multilevel"/>
     <w:tmpl w:val="0D688D5C"/>
@@ -8078,7 +8244,7 @@
       </w:rPr>
     </w:lvl>
   </w:abstractNum>
-  <w:abstractNum w:abstractNumId="11" w15:restartNumberingAfterBreak="0">
+  <w:abstractNum w:abstractNumId="12" w15:restartNumberingAfterBreak="0">
     <w:nsid w:val="6BB41BEA"/>
     <w:multiLevelType w:val="multilevel"/>
     <w:tmpl w:val="381C0856"/>
@@ -8201,7 +8367,7 @@
       </w:rPr>
     </w:lvl>
   </w:abstractNum>
-  <w:abstractNum w:abstractNumId="12" w15:restartNumberingAfterBreak="0">
+  <w:abstractNum w:abstractNumId="13" w15:restartNumberingAfterBreak="0">
     <w:nsid w:val="700D77F3"/>
     <w:multiLevelType w:val="multilevel"/>
     <w:tmpl w:val="CE6EF0CC"/>
@@ -8321,13 +8487,13 @@
     <w:abstractNumId w:val="5"/>
   </w:num>
   <w:num w:numId="3" w16cid:durableId="600770598">
-    <w:abstractNumId w:val="11"/>
+    <w:abstractNumId w:val="12"/>
   </w:num>
   <w:num w:numId="4" w16cid:durableId="1755086540">
     <w:abstractNumId w:val="7"/>
   </w:num>
   <w:num w:numId="5" w16cid:durableId="1393696811">
-    <w:abstractNumId w:val="10"/>
+    <w:abstractNumId w:val="11"/>
   </w:num>
   <w:num w:numId="6" w16cid:durableId="1678576679">
     <w:abstractNumId w:val="0"/>
@@ -8336,7 +8502,7 @@
     <w:abstractNumId w:val="3"/>
   </w:num>
   <w:num w:numId="8" w16cid:durableId="291908872">
-    <w:abstractNumId w:val="12"/>
+    <w:abstractNumId w:val="13"/>
   </w:num>
   <w:num w:numId="9" w16cid:durableId="1557424420">
     <w:abstractNumId w:val="6"/>
@@ -8348,10 +8514,13 @@
     <w:abstractNumId w:val="4"/>
   </w:num>
   <w:num w:numId="12" w16cid:durableId="2084141305">
-    <w:abstractNumId w:val="9"/>
+    <w:abstractNumId w:val="10"/>
   </w:num>
   <w:num w:numId="13" w16cid:durableId="2073968592">
     <w:abstractNumId w:val="2"/>
+  </w:num>
+  <w:num w:numId="14" w16cid:durableId="47728656">
+    <w:abstractNumId w:val="9"/>
   </w:num>
 </w:numbering>
 </file>
@@ -10226,6 +10395,7 @@
   </w:compat>
   <w:rsids>
     <w:rsidRoot w:val="00194C8E"/>
+    <w:rsid w:val="00193681"/>
     <w:rsid w:val="00194C8E"/>
     <w:rsid w:val="002C2412"/>
     <w:rsid w:val="0032182C"/>
@@ -10237,6 +10407,7 @@
     <w:rsid w:val="0073598B"/>
     <w:rsid w:val="008E2458"/>
     <w:rsid w:val="00972BA6"/>
+    <w:rsid w:val="00A120C4"/>
     <w:rsid w:val="00B73149"/>
     <w:rsid w:val="00C666FE"/>
     <w:rsid w:val="00FC7C95"/>

</xml_diff>